<commit_message>
seal up for testing
</commit_message>
<xml_diff>
--- a/doc/issue.docx
+++ b/doc/issue.docx
@@ -353,8 +353,328 @@
         </w:rPr>
         <w:t>The malposition of the label elements</w:t>
       </w:r>
+    </w:p>
+    <w:p>
+      <w:pPr>
+        <w:rPr>
+          <w:sz w:val="26"/>
+        </w:rPr>
+      </w:pPr>
+    </w:p>
+    <w:p>
+      <w:pPr>
+        <w:rPr>
+          <w:sz w:val="26"/>
+        </w:rPr>
+      </w:pPr>
+    </w:p>
+    <w:p>
+      <w:pPr>
+        <w:widowControl/>
+        <w:jc w:val="left"/>
+        <w:rPr>
+          <w:sz w:val="26"/>
+        </w:rPr>
+      </w:pPr>
+      <w:r>
+        <w:rPr>
+          <w:sz w:val="26"/>
+        </w:rPr>
+        <w:br w:type="page"/>
+      </w:r>
+    </w:p>
+    <w:p>
+      <w:pPr>
+        <w:rPr>
+          <w:b/>
+          <w:sz w:val="26"/>
+        </w:rPr>
+      </w:pPr>
+      <w:proofErr w:type="spellStart"/>
+      <w:r>
+        <w:rPr>
+          <w:rFonts w:hint="eastAsia"/>
+          <w:b/>
+          <w:sz w:val="26"/>
+        </w:rPr>
+        <w:lastRenderedPageBreak/>
+        <w:t>D</w:t>
+      </w:r>
+      <w:r>
+        <w:rPr>
+          <w:b/>
+          <w:sz w:val="26"/>
+        </w:rPr>
+        <w:t>ribbble</w:t>
+      </w:r>
+      <w:proofErr w:type="spellEnd"/>
+      <w:r>
+        <w:rPr>
+          <w:b/>
+          <w:sz w:val="26"/>
+        </w:rPr>
+        <w:t xml:space="preserve"> Issue</w:t>
+      </w:r>
+    </w:p>
+    <w:p>
+      <w:pPr>
+        <w:rPr>
+          <w:sz w:val="26"/>
+        </w:rPr>
+      </w:pPr>
+      <w:r>
+        <w:rPr>
+          <w:sz w:val="26"/>
+        </w:rPr>
+        <w:t>Core Problem:</w:t>
+      </w:r>
+    </w:p>
+    <w:p>
+      <w:pPr>
+        <w:pStyle w:val="ListParagraph"/>
+        <w:numPr>
+          <w:ilvl w:val="0"/>
+          <w:numId w:val="5"/>
+        </w:numPr>
+        <w:rPr>
+          <w:sz w:val="26"/>
+        </w:rPr>
+      </w:pPr>
+      <w:r>
+        <w:rPr>
+          <w:sz w:val="26"/>
+        </w:rPr>
+        <w:t xml:space="preserve">variance in </w:t>
+      </w:r>
+      <w:proofErr w:type="spellStart"/>
+      <w:r>
+        <w:rPr>
+          <w:sz w:val="26"/>
+        </w:rPr>
+        <w:t>img</w:t>
+      </w:r>
+      <w:proofErr w:type="spellEnd"/>
+      <w:r>
+        <w:rPr>
+          <w:sz w:val="26"/>
+        </w:rPr>
+        <w:t xml:space="preserve"> size</w:t>
+      </w:r>
+    </w:p>
+    <w:p>
+      <w:pPr>
+        <w:pStyle w:val="ListParagraph"/>
+        <w:numPr>
+          <w:ilvl w:val="0"/>
+          <w:numId w:val="5"/>
+        </w:numPr>
+        <w:rPr>
+          <w:sz w:val="26"/>
+        </w:rPr>
+      </w:pPr>
+      <w:r>
+        <w:rPr>
+          <w:sz w:val="26"/>
+        </w:rPr>
+        <w:t xml:space="preserve">variance in </w:t>
+      </w:r>
+      <w:proofErr w:type="spellStart"/>
+      <w:r>
+        <w:rPr>
+          <w:sz w:val="26"/>
+        </w:rPr>
+        <w:t>img</w:t>
+      </w:r>
+      <w:proofErr w:type="spellEnd"/>
+      <w:r>
+        <w:rPr>
+          <w:sz w:val="26"/>
+        </w:rPr>
+        <w:t xml:space="preserve"> resolution</w:t>
+      </w:r>
+    </w:p>
+    <w:p>
+      <w:pPr>
+        <w:rPr>
+          <w:sz w:val="26"/>
+        </w:rPr>
+      </w:pPr>
+    </w:p>
+    <w:p>
+      <w:pPr>
+        <w:rPr>
+          <w:sz w:val="26"/>
+        </w:rPr>
+      </w:pPr>
+      <w:r>
+        <w:rPr>
+          <w:sz w:val="26"/>
+        </w:rPr>
+        <w:t>Problem:</w:t>
+      </w:r>
+    </w:p>
+    <w:p>
+      <w:pPr>
+        <w:pStyle w:val="ListParagraph"/>
+        <w:numPr>
+          <w:ilvl w:val="0"/>
+          <w:numId w:val="8"/>
+        </w:numPr>
+        <w:rPr>
+          <w:sz w:val="26"/>
+        </w:rPr>
+      </w:pPr>
+      <w:r>
+        <w:rPr>
+          <w:sz w:val="26"/>
+        </w:rPr>
+        <w:t xml:space="preserve">Poor performance in </w:t>
+      </w:r>
+      <w:proofErr w:type="spellStart"/>
+      <w:r>
+        <w:rPr>
+          <w:sz w:val="26"/>
+        </w:rPr>
+        <w:t>ocr</w:t>
+      </w:r>
       <w:bookmarkStart w:id="0" w:name="_GoBack"/>
       <w:bookmarkEnd w:id="0"/>
+      <w:proofErr w:type="spellEnd"/>
+    </w:p>
+    <w:p>
+      <w:pPr>
+        <w:rPr>
+          <w:sz w:val="26"/>
+        </w:rPr>
+      </w:pPr>
+    </w:p>
+    <w:p>
+      <w:pPr>
+        <w:rPr>
+          <w:sz w:val="26"/>
+        </w:rPr>
+      </w:pPr>
+      <w:r>
+        <w:rPr>
+          <w:sz w:val="26"/>
+        </w:rPr>
+        <w:t>Impact:</w:t>
+      </w:r>
+    </w:p>
+    <w:p>
+      <w:pPr>
+        <w:pStyle w:val="ListParagraph"/>
+        <w:numPr>
+          <w:ilvl w:val="0"/>
+          <w:numId w:val="7"/>
+        </w:numPr>
+        <w:rPr>
+          <w:sz w:val="26"/>
+        </w:rPr>
+      </w:pPr>
+      <w:r>
+        <w:rPr>
+          <w:sz w:val="26"/>
+        </w:rPr>
+        <w:t>Hard to adjust parameter</w:t>
+      </w:r>
+    </w:p>
+    <w:p>
+      <w:pPr>
+        <w:pStyle w:val="ListParagraph"/>
+        <w:numPr>
+          <w:ilvl w:val="1"/>
+          <w:numId w:val="7"/>
+        </w:numPr>
+        <w:rPr>
+          <w:sz w:val="26"/>
+        </w:rPr>
+      </w:pPr>
+      <w:r>
+        <w:rPr>
+          <w:sz w:val="26"/>
+        </w:rPr>
+        <w:t>Preprocessing</w:t>
+      </w:r>
+    </w:p>
+    <w:p>
+      <w:pPr>
+        <w:pStyle w:val="ListParagraph"/>
+        <w:numPr>
+          <w:ilvl w:val="1"/>
+          <w:numId w:val="7"/>
+        </w:numPr>
+        <w:rPr>
+          <w:sz w:val="26"/>
+        </w:rPr>
+      </w:pPr>
+      <w:r>
+        <w:rPr>
+          <w:sz w:val="26"/>
+        </w:rPr>
+        <w:t>Components size</w:t>
+      </w:r>
+    </w:p>
+    <w:p>
+      <w:pPr>
+        <w:pStyle w:val="ListParagraph"/>
+        <w:numPr>
+          <w:ilvl w:val="0"/>
+          <w:numId w:val="7"/>
+        </w:numPr>
+        <w:rPr>
+          <w:sz w:val="26"/>
+        </w:rPr>
+      </w:pPr>
+      <w:r>
+        <w:rPr>
+          <w:sz w:val="26"/>
+        </w:rPr>
+        <w:t xml:space="preserve">Low accuracy </w:t>
+      </w:r>
+    </w:p>
+    <w:p>
+      <w:pPr>
+        <w:pStyle w:val="ListParagraph"/>
+        <w:numPr>
+          <w:ilvl w:val="1"/>
+          <w:numId w:val="7"/>
+        </w:numPr>
+        <w:rPr>
+          <w:sz w:val="26"/>
+        </w:rPr>
+      </w:pPr>
+      <w:r>
+        <w:rPr>
+          <w:sz w:val="26"/>
+        </w:rPr>
+        <w:t>High False Positive</w:t>
+      </w:r>
+    </w:p>
+    <w:p>
+      <w:pPr>
+        <w:pStyle w:val="ListParagraph"/>
+        <w:numPr>
+          <w:ilvl w:val="1"/>
+          <w:numId w:val="7"/>
+        </w:numPr>
+        <w:rPr>
+          <w:sz w:val="26"/>
+        </w:rPr>
+      </w:pPr>
+      <w:r>
+        <w:rPr>
+          <w:sz w:val="26"/>
+        </w:rPr>
+        <w:t>Hight False Negative</w:t>
+      </w:r>
+    </w:p>
+    <w:p>
+      <w:pPr>
+        <w:rPr>
+          <w:sz w:val="26"/>
+        </w:rPr>
+      </w:pPr>
     </w:p>
     <w:sectPr>
       <w:pgSz w:w="11906" w:h="16838"/>
@@ -369,6 +689,184 @@
 <file path=word/numbering.xml><?xml version="1.0" encoding="utf-8"?>
 <w:numbering xmlns:wpc="http://schemas.microsoft.com/office/word/2010/wordprocessingCanvas" xmlns:cx="http://schemas.microsoft.com/office/drawing/2014/chartex" xmlns:cx1="http://schemas.microsoft.com/office/drawing/2015/9/8/chartex" xmlns:cx2="http://schemas.microsoft.com/office/drawing/2015/10/21/chartex" xmlns:cx3="http://schemas.microsoft.com/office/drawing/2016/5/9/chartex" xmlns:cx4="http://schemas.microsoft.com/office/drawing/2016/5/10/chartex" xmlns:cx5="http://schemas.microsoft.com/office/drawing/2016/5/11/chartex" xmlns:cx6="http://schemas.microsoft.com/office/drawing/2016/5/12/chartex" xmlns:cx7="http://schemas.microsoft.com/office/drawing/2016/5/13/chartex" xmlns:cx8="http://schemas.microsoft.com/office/drawing/2016/5/14/chartex" xmlns:mc="http://schemas.openxmlformats.org/markup-compatibility/2006" xmlns:aink="http://schemas.microsoft.com/office/drawing/2016/ink" xmlns:am3d="http://schemas.microsoft.com/office/drawing/2017/model3d" xmlns:o="urn:schemas-microsoft-com:office:office" xmlns:r="http://schemas.openxmlformats.org/officeDocument/2006/relationships" xmlns:m="http://schemas.openxmlformats.org/officeDocument/2006/math" xmlns:v="urn:schemas-microsoft-com:vml" xmlns:wp14="http://schemas.microsoft.com/office/word/2010/wordprocessingDrawing" xmlns:wp="http://schemas.openxmlformats.org/drawingml/2006/wordprocessingDrawing" xmlns:w10="urn:schemas-microsoft-com:office:word" xmlns:w="http://schemas.openxmlformats.org/wordprocessingml/2006/main" xmlns:w14="http://schemas.microsoft.com/office/word/2010/wordml" xmlns:w15="http://schemas.microsoft.com/office/word/2012/wordml" xmlns:w16cid="http://schemas.microsoft.com/office/word/2016/wordml/cid" xmlns:w16se="http://schemas.microsoft.com/office/word/2015/wordml/symex" xmlns:wpg="http://schemas.microsoft.com/office/word/2010/wordprocessingGroup" xmlns:wpi="http://schemas.microsoft.com/office/word/2010/wordprocessingInk" xmlns:wne="http://schemas.microsoft.com/office/word/2006/wordml" xmlns:wps="http://schemas.microsoft.com/office/word/2010/wordprocessingShape" mc:Ignorable="w14 w15 w16se w16cid wp14">
   <w:abstractNum w:abstractNumId="0" w15:restartNumberingAfterBreak="0">
+    <w:nsid w:val="013862E8"/>
+    <w:multiLevelType w:val="hybridMultilevel"/>
+    <w:tmpl w:val="F0A24098"/>
+    <w:lvl w:ilvl="0" w:tplc="0409000F">
+      <w:start w:val="1"/>
+      <w:numFmt w:val="decimal"/>
+      <w:lvlText w:val="%1."/>
+      <w:lvlJc w:val="left"/>
+      <w:pPr>
+        <w:ind w:left="720" w:hanging="360"/>
+      </w:pPr>
+      <w:rPr>
+        <w:rFonts w:hint="default"/>
+      </w:rPr>
+    </w:lvl>
+    <w:lvl w:ilvl="1" w:tplc="04090019" w:tentative="1">
+      <w:start w:val="1"/>
+      <w:numFmt w:val="lowerLetter"/>
+      <w:lvlText w:val="%2."/>
+      <w:lvlJc w:val="left"/>
+      <w:pPr>
+        <w:ind w:left="1440" w:hanging="360"/>
+      </w:pPr>
+    </w:lvl>
+    <w:lvl w:ilvl="2" w:tplc="0409001B" w:tentative="1">
+      <w:start w:val="1"/>
+      <w:numFmt w:val="lowerRoman"/>
+      <w:lvlText w:val="%3."/>
+      <w:lvlJc w:val="right"/>
+      <w:pPr>
+        <w:ind w:left="2160" w:hanging="180"/>
+      </w:pPr>
+    </w:lvl>
+    <w:lvl w:ilvl="3" w:tplc="0409000F" w:tentative="1">
+      <w:start w:val="1"/>
+      <w:numFmt w:val="decimal"/>
+      <w:lvlText w:val="%4."/>
+      <w:lvlJc w:val="left"/>
+      <w:pPr>
+        <w:ind w:left="2880" w:hanging="360"/>
+      </w:pPr>
+    </w:lvl>
+    <w:lvl w:ilvl="4" w:tplc="04090019" w:tentative="1">
+      <w:start w:val="1"/>
+      <w:numFmt w:val="lowerLetter"/>
+      <w:lvlText w:val="%5."/>
+      <w:lvlJc w:val="left"/>
+      <w:pPr>
+        <w:ind w:left="3600" w:hanging="360"/>
+      </w:pPr>
+    </w:lvl>
+    <w:lvl w:ilvl="5" w:tplc="0409001B" w:tentative="1">
+      <w:start w:val="1"/>
+      <w:numFmt w:val="lowerRoman"/>
+      <w:lvlText w:val="%6."/>
+      <w:lvlJc w:val="right"/>
+      <w:pPr>
+        <w:ind w:left="4320" w:hanging="180"/>
+      </w:pPr>
+    </w:lvl>
+    <w:lvl w:ilvl="6" w:tplc="0409000F" w:tentative="1">
+      <w:start w:val="1"/>
+      <w:numFmt w:val="decimal"/>
+      <w:lvlText w:val="%7."/>
+      <w:lvlJc w:val="left"/>
+      <w:pPr>
+        <w:ind w:left="5040" w:hanging="360"/>
+      </w:pPr>
+    </w:lvl>
+    <w:lvl w:ilvl="7" w:tplc="04090019" w:tentative="1">
+      <w:start w:val="1"/>
+      <w:numFmt w:val="lowerLetter"/>
+      <w:lvlText w:val="%8."/>
+      <w:lvlJc w:val="left"/>
+      <w:pPr>
+        <w:ind w:left="5760" w:hanging="360"/>
+      </w:pPr>
+    </w:lvl>
+    <w:lvl w:ilvl="8" w:tplc="0409001B" w:tentative="1">
+      <w:start w:val="1"/>
+      <w:numFmt w:val="lowerRoman"/>
+      <w:lvlText w:val="%9."/>
+      <w:lvlJc w:val="right"/>
+      <w:pPr>
+        <w:ind w:left="6480" w:hanging="180"/>
+      </w:pPr>
+    </w:lvl>
+  </w:abstractNum>
+  <w:abstractNum w:abstractNumId="1" w15:restartNumberingAfterBreak="0">
+    <w:nsid w:val="21DA6794"/>
+    <w:multiLevelType w:val="hybridMultilevel"/>
+    <w:tmpl w:val="63029998"/>
+    <w:lvl w:ilvl="0" w:tplc="C5480D88">
+      <w:start w:val="1"/>
+      <w:numFmt w:val="decimal"/>
+      <w:lvlText w:val="%1."/>
+      <w:lvlJc w:val="left"/>
+      <w:pPr>
+        <w:ind w:left="1080" w:hanging="360"/>
+      </w:pPr>
+      <w:rPr>
+        <w:rFonts w:hint="default"/>
+      </w:rPr>
+    </w:lvl>
+    <w:lvl w:ilvl="1" w:tplc="04090019" w:tentative="1">
+      <w:start w:val="1"/>
+      <w:numFmt w:val="lowerLetter"/>
+      <w:lvlText w:val="%2."/>
+      <w:lvlJc w:val="left"/>
+      <w:pPr>
+        <w:ind w:left="1800" w:hanging="360"/>
+      </w:pPr>
+    </w:lvl>
+    <w:lvl w:ilvl="2" w:tplc="0409001B" w:tentative="1">
+      <w:start w:val="1"/>
+      <w:numFmt w:val="lowerRoman"/>
+      <w:lvlText w:val="%3."/>
+      <w:lvlJc w:val="right"/>
+      <w:pPr>
+        <w:ind w:left="2520" w:hanging="180"/>
+      </w:pPr>
+    </w:lvl>
+    <w:lvl w:ilvl="3" w:tplc="0409000F" w:tentative="1">
+      <w:start w:val="1"/>
+      <w:numFmt w:val="decimal"/>
+      <w:lvlText w:val="%4."/>
+      <w:lvlJc w:val="left"/>
+      <w:pPr>
+        <w:ind w:left="3240" w:hanging="360"/>
+      </w:pPr>
+    </w:lvl>
+    <w:lvl w:ilvl="4" w:tplc="04090019" w:tentative="1">
+      <w:start w:val="1"/>
+      <w:numFmt w:val="lowerLetter"/>
+      <w:lvlText w:val="%5."/>
+      <w:lvlJc w:val="left"/>
+      <w:pPr>
+        <w:ind w:left="3960" w:hanging="360"/>
+      </w:pPr>
+    </w:lvl>
+    <w:lvl w:ilvl="5" w:tplc="0409001B" w:tentative="1">
+      <w:start w:val="1"/>
+      <w:numFmt w:val="lowerRoman"/>
+      <w:lvlText w:val="%6."/>
+      <w:lvlJc w:val="right"/>
+      <w:pPr>
+        <w:ind w:left="4680" w:hanging="180"/>
+      </w:pPr>
+    </w:lvl>
+    <w:lvl w:ilvl="6" w:tplc="0409000F" w:tentative="1">
+      <w:start w:val="1"/>
+      <w:numFmt w:val="decimal"/>
+      <w:lvlText w:val="%7."/>
+      <w:lvlJc w:val="left"/>
+      <w:pPr>
+        <w:ind w:left="5400" w:hanging="360"/>
+      </w:pPr>
+    </w:lvl>
+    <w:lvl w:ilvl="7" w:tplc="04090019" w:tentative="1">
+      <w:start w:val="1"/>
+      <w:numFmt w:val="lowerLetter"/>
+      <w:lvlText w:val="%8."/>
+      <w:lvlJc w:val="left"/>
+      <w:pPr>
+        <w:ind w:left="6120" w:hanging="360"/>
+      </w:pPr>
+    </w:lvl>
+    <w:lvl w:ilvl="8" w:tplc="0409001B" w:tentative="1">
+      <w:start w:val="1"/>
+      <w:numFmt w:val="lowerRoman"/>
+      <w:lvlText w:val="%9."/>
+      <w:lvlJc w:val="right"/>
+      <w:pPr>
+        <w:ind w:left="6840" w:hanging="180"/>
+      </w:pPr>
+    </w:lvl>
+  </w:abstractNum>
+  <w:abstractNum w:abstractNumId="2" w15:restartNumberingAfterBreak="0">
     <w:nsid w:val="2F191B49"/>
     <w:multiLevelType w:val="hybridMultilevel"/>
     <w:tmpl w:val="2D16EF1A"/>
@@ -457,7 +955,96 @@
       </w:pPr>
     </w:lvl>
   </w:abstractNum>
-  <w:abstractNum w:abstractNumId="1" w15:restartNumberingAfterBreak="0">
+  <w:abstractNum w:abstractNumId="3" w15:restartNumberingAfterBreak="0">
+    <w:nsid w:val="4B677200"/>
+    <w:multiLevelType w:val="hybridMultilevel"/>
+    <w:tmpl w:val="C0F2B316"/>
+    <w:lvl w:ilvl="0" w:tplc="5BA40A48">
+      <w:start w:val="1"/>
+      <w:numFmt w:val="decimal"/>
+      <w:lvlText w:val="%1."/>
+      <w:lvlJc w:val="left"/>
+      <w:pPr>
+        <w:ind w:left="1080" w:hanging="360"/>
+      </w:pPr>
+      <w:rPr>
+        <w:rFonts w:hint="default"/>
+      </w:rPr>
+    </w:lvl>
+    <w:lvl w:ilvl="1" w:tplc="04090019">
+      <w:start w:val="1"/>
+      <w:numFmt w:val="lowerLetter"/>
+      <w:lvlText w:val="%2."/>
+      <w:lvlJc w:val="left"/>
+      <w:pPr>
+        <w:ind w:left="1800" w:hanging="360"/>
+      </w:pPr>
+    </w:lvl>
+    <w:lvl w:ilvl="2" w:tplc="0409001B" w:tentative="1">
+      <w:start w:val="1"/>
+      <w:numFmt w:val="lowerRoman"/>
+      <w:lvlText w:val="%3."/>
+      <w:lvlJc w:val="right"/>
+      <w:pPr>
+        <w:ind w:left="2520" w:hanging="180"/>
+      </w:pPr>
+    </w:lvl>
+    <w:lvl w:ilvl="3" w:tplc="0409000F" w:tentative="1">
+      <w:start w:val="1"/>
+      <w:numFmt w:val="decimal"/>
+      <w:lvlText w:val="%4."/>
+      <w:lvlJc w:val="left"/>
+      <w:pPr>
+        <w:ind w:left="3240" w:hanging="360"/>
+      </w:pPr>
+    </w:lvl>
+    <w:lvl w:ilvl="4" w:tplc="04090019" w:tentative="1">
+      <w:start w:val="1"/>
+      <w:numFmt w:val="lowerLetter"/>
+      <w:lvlText w:val="%5."/>
+      <w:lvlJc w:val="left"/>
+      <w:pPr>
+        <w:ind w:left="3960" w:hanging="360"/>
+      </w:pPr>
+    </w:lvl>
+    <w:lvl w:ilvl="5" w:tplc="0409001B" w:tentative="1">
+      <w:start w:val="1"/>
+      <w:numFmt w:val="lowerRoman"/>
+      <w:lvlText w:val="%6."/>
+      <w:lvlJc w:val="right"/>
+      <w:pPr>
+        <w:ind w:left="4680" w:hanging="180"/>
+      </w:pPr>
+    </w:lvl>
+    <w:lvl w:ilvl="6" w:tplc="0409000F" w:tentative="1">
+      <w:start w:val="1"/>
+      <w:numFmt w:val="decimal"/>
+      <w:lvlText w:val="%7."/>
+      <w:lvlJc w:val="left"/>
+      <w:pPr>
+        <w:ind w:left="5400" w:hanging="360"/>
+      </w:pPr>
+    </w:lvl>
+    <w:lvl w:ilvl="7" w:tplc="04090019" w:tentative="1">
+      <w:start w:val="1"/>
+      <w:numFmt w:val="lowerLetter"/>
+      <w:lvlText w:val="%8."/>
+      <w:lvlJc w:val="left"/>
+      <w:pPr>
+        <w:ind w:left="6120" w:hanging="360"/>
+      </w:pPr>
+    </w:lvl>
+    <w:lvl w:ilvl="8" w:tplc="0409001B" w:tentative="1">
+      <w:start w:val="1"/>
+      <w:numFmt w:val="lowerRoman"/>
+      <w:lvlText w:val="%9."/>
+      <w:lvlJc w:val="right"/>
+      <w:pPr>
+        <w:ind w:left="6840" w:hanging="180"/>
+      </w:pPr>
+    </w:lvl>
+  </w:abstractNum>
+  <w:abstractNum w:abstractNumId="4" w15:restartNumberingAfterBreak="0">
     <w:nsid w:val="4E4E5465"/>
     <w:multiLevelType w:val="hybridMultilevel"/>
     <w:tmpl w:val="21D0AE44"/>
@@ -546,7 +1133,7 @@
       </w:pPr>
     </w:lvl>
   </w:abstractNum>
-  <w:abstractNum w:abstractNumId="2" w15:restartNumberingAfterBreak="0">
+  <w:abstractNum w:abstractNumId="5" w15:restartNumberingAfterBreak="0">
     <w:nsid w:val="5B5E5C4C"/>
     <w:multiLevelType w:val="hybridMultilevel"/>
     <w:tmpl w:val="3BDCCCD4"/>
@@ -635,14 +1222,207 @@
       </w:pPr>
     </w:lvl>
   </w:abstractNum>
+  <w:abstractNum w:abstractNumId="6" w15:restartNumberingAfterBreak="0">
+    <w:nsid w:val="71AE7F17"/>
+    <w:multiLevelType w:val="hybridMultilevel"/>
+    <w:tmpl w:val="F45C1894"/>
+    <w:lvl w:ilvl="0" w:tplc="0409000F">
+      <w:start w:val="1"/>
+      <w:numFmt w:val="decimal"/>
+      <w:lvlText w:val="%1."/>
+      <w:lvlJc w:val="left"/>
+      <w:pPr>
+        <w:ind w:left="1080" w:hanging="360"/>
+      </w:pPr>
+      <w:rPr>
+        <w:rFonts w:hint="default"/>
+      </w:rPr>
+    </w:lvl>
+    <w:lvl w:ilvl="1" w:tplc="04090019" w:tentative="1">
+      <w:start w:val="1"/>
+      <w:numFmt w:val="lowerLetter"/>
+      <w:lvlText w:val="%2."/>
+      <w:lvlJc w:val="left"/>
+      <w:pPr>
+        <w:ind w:left="1800" w:hanging="360"/>
+      </w:pPr>
+    </w:lvl>
+    <w:lvl w:ilvl="2" w:tplc="0409001B" w:tentative="1">
+      <w:start w:val="1"/>
+      <w:numFmt w:val="lowerRoman"/>
+      <w:lvlText w:val="%3."/>
+      <w:lvlJc w:val="right"/>
+      <w:pPr>
+        <w:ind w:left="2520" w:hanging="180"/>
+      </w:pPr>
+    </w:lvl>
+    <w:lvl w:ilvl="3" w:tplc="0409000F" w:tentative="1">
+      <w:start w:val="1"/>
+      <w:numFmt w:val="decimal"/>
+      <w:lvlText w:val="%4."/>
+      <w:lvlJc w:val="left"/>
+      <w:pPr>
+        <w:ind w:left="3240" w:hanging="360"/>
+      </w:pPr>
+    </w:lvl>
+    <w:lvl w:ilvl="4" w:tplc="04090019" w:tentative="1">
+      <w:start w:val="1"/>
+      <w:numFmt w:val="lowerLetter"/>
+      <w:lvlText w:val="%5."/>
+      <w:lvlJc w:val="left"/>
+      <w:pPr>
+        <w:ind w:left="3960" w:hanging="360"/>
+      </w:pPr>
+    </w:lvl>
+    <w:lvl w:ilvl="5" w:tplc="0409001B" w:tentative="1">
+      <w:start w:val="1"/>
+      <w:numFmt w:val="lowerRoman"/>
+      <w:lvlText w:val="%6."/>
+      <w:lvlJc w:val="right"/>
+      <w:pPr>
+        <w:ind w:left="4680" w:hanging="180"/>
+      </w:pPr>
+    </w:lvl>
+    <w:lvl w:ilvl="6" w:tplc="0409000F" w:tentative="1">
+      <w:start w:val="1"/>
+      <w:numFmt w:val="decimal"/>
+      <w:lvlText w:val="%7."/>
+      <w:lvlJc w:val="left"/>
+      <w:pPr>
+        <w:ind w:left="5400" w:hanging="360"/>
+      </w:pPr>
+    </w:lvl>
+    <w:lvl w:ilvl="7" w:tplc="04090019" w:tentative="1">
+      <w:start w:val="1"/>
+      <w:numFmt w:val="lowerLetter"/>
+      <w:lvlText w:val="%8."/>
+      <w:lvlJc w:val="left"/>
+      <w:pPr>
+        <w:ind w:left="6120" w:hanging="360"/>
+      </w:pPr>
+    </w:lvl>
+    <w:lvl w:ilvl="8" w:tplc="0409001B" w:tentative="1">
+      <w:start w:val="1"/>
+      <w:numFmt w:val="lowerRoman"/>
+      <w:lvlText w:val="%9."/>
+      <w:lvlJc w:val="right"/>
+      <w:pPr>
+        <w:ind w:left="6840" w:hanging="180"/>
+      </w:pPr>
+    </w:lvl>
+  </w:abstractNum>
+  <w:abstractNum w:abstractNumId="7" w15:restartNumberingAfterBreak="0">
+    <w:nsid w:val="75325B47"/>
+    <w:multiLevelType w:val="hybridMultilevel"/>
+    <w:tmpl w:val="C68C61DE"/>
+    <w:lvl w:ilvl="0" w:tplc="0409000F">
+      <w:start w:val="1"/>
+      <w:numFmt w:val="decimal"/>
+      <w:lvlText w:val="%1."/>
+      <w:lvlJc w:val="left"/>
+      <w:pPr>
+        <w:ind w:left="720" w:hanging="360"/>
+      </w:pPr>
+      <w:rPr>
+        <w:rFonts w:hint="default"/>
+      </w:rPr>
+    </w:lvl>
+    <w:lvl w:ilvl="1" w:tplc="04090019" w:tentative="1">
+      <w:start w:val="1"/>
+      <w:numFmt w:val="lowerLetter"/>
+      <w:lvlText w:val="%2."/>
+      <w:lvlJc w:val="left"/>
+      <w:pPr>
+        <w:ind w:left="1440" w:hanging="360"/>
+      </w:pPr>
+    </w:lvl>
+    <w:lvl w:ilvl="2" w:tplc="0409001B" w:tentative="1">
+      <w:start w:val="1"/>
+      <w:numFmt w:val="lowerRoman"/>
+      <w:lvlText w:val="%3."/>
+      <w:lvlJc w:val="right"/>
+      <w:pPr>
+        <w:ind w:left="2160" w:hanging="180"/>
+      </w:pPr>
+    </w:lvl>
+    <w:lvl w:ilvl="3" w:tplc="0409000F" w:tentative="1">
+      <w:start w:val="1"/>
+      <w:numFmt w:val="decimal"/>
+      <w:lvlText w:val="%4."/>
+      <w:lvlJc w:val="left"/>
+      <w:pPr>
+        <w:ind w:left="2880" w:hanging="360"/>
+      </w:pPr>
+    </w:lvl>
+    <w:lvl w:ilvl="4" w:tplc="04090019" w:tentative="1">
+      <w:start w:val="1"/>
+      <w:numFmt w:val="lowerLetter"/>
+      <w:lvlText w:val="%5."/>
+      <w:lvlJc w:val="left"/>
+      <w:pPr>
+        <w:ind w:left="3600" w:hanging="360"/>
+      </w:pPr>
+    </w:lvl>
+    <w:lvl w:ilvl="5" w:tplc="0409001B" w:tentative="1">
+      <w:start w:val="1"/>
+      <w:numFmt w:val="lowerRoman"/>
+      <w:lvlText w:val="%6."/>
+      <w:lvlJc w:val="right"/>
+      <w:pPr>
+        <w:ind w:left="4320" w:hanging="180"/>
+      </w:pPr>
+    </w:lvl>
+    <w:lvl w:ilvl="6" w:tplc="0409000F" w:tentative="1">
+      <w:start w:val="1"/>
+      <w:numFmt w:val="decimal"/>
+      <w:lvlText w:val="%7."/>
+      <w:lvlJc w:val="left"/>
+      <w:pPr>
+        <w:ind w:left="5040" w:hanging="360"/>
+      </w:pPr>
+    </w:lvl>
+    <w:lvl w:ilvl="7" w:tplc="04090019" w:tentative="1">
+      <w:start w:val="1"/>
+      <w:numFmt w:val="lowerLetter"/>
+      <w:lvlText w:val="%8."/>
+      <w:lvlJc w:val="left"/>
+      <w:pPr>
+        <w:ind w:left="5760" w:hanging="360"/>
+      </w:pPr>
+    </w:lvl>
+    <w:lvl w:ilvl="8" w:tplc="0409001B" w:tentative="1">
+      <w:start w:val="1"/>
+      <w:numFmt w:val="lowerRoman"/>
+      <w:lvlText w:val="%9."/>
+      <w:lvlJc w:val="right"/>
+      <w:pPr>
+        <w:ind w:left="6480" w:hanging="180"/>
+      </w:pPr>
+    </w:lvl>
+  </w:abstractNum>
   <w:num w:numId="1">
+    <w:abstractNumId w:val="5"/>
+  </w:num>
+  <w:num w:numId="2">
     <w:abstractNumId w:val="2"/>
   </w:num>
-  <w:num w:numId="2">
+  <w:num w:numId="3">
+    <w:abstractNumId w:val="4"/>
+  </w:num>
+  <w:num w:numId="4">
     <w:abstractNumId w:val="0"/>
   </w:num>
-  <w:num w:numId="3">
+  <w:num w:numId="5">
     <w:abstractNumId w:val="1"/>
+  </w:num>
+  <w:num w:numId="6">
+    <w:abstractNumId w:val="7"/>
+  </w:num>
+  <w:num w:numId="7">
+    <w:abstractNumId w:val="3"/>
+  </w:num>
+  <w:num w:numId="8">
+    <w:abstractNumId w:val="6"/>
   </w:num>
 </w:numbering>
 </file>

</xml_diff>